<commit_message>
added last doc updated
</commit_message>
<xml_diff>
--- a/strategic_thinking_yuri_braga_prediction_tool_report.docx
+++ b/strategic_thinking_yuri_braga_prediction_tool_report.docx
@@ -558,7 +558,7 @@
                 <w:rFonts w:ascii="Calibri" w:cs="Calibri" w:eastAsia="Calibri" w:hAnsi="Calibri"/>
                 <w:rtl w:val="0"/>
               </w:rPr>
-              <w:t xml:space="preserve">Thursday, 15th May 2024</w:t>
+              <w:t xml:space="preserve">Friday, 16th May 2024</w:t>
             </w:r>
           </w:p>
         </w:tc>
@@ -1114,7 +1114,7 @@
               </w:rPr>
               <w:t xml:space="preserve">1.4 Increase profitability</w:t>
               <w:tab/>
-              <w:t xml:space="preserve">4</w:t>
+              <w:t xml:space="preserve">5</w:t>
             </w:r>
           </w:hyperlink>
           <w:r>
@@ -3405,6 +3405,251 @@
                 <w:rtl w:val="0"/>
               </w:rPr>
               <w:t xml:space="preserve">11.Resources</w:t>
+              <w:tab/>
+              <w:t xml:space="preserve">33</w:t>
+            </w:r>
+          </w:hyperlink>
+          <w:r>
+            <w:rPr>
+              <w:rtl w:val="0"/>
+            </w:rPr>
+          </w:r>
+        </w:p>
+        <w:p>
+          <w:pPr>
+            <w:widowControl w:val="0"/>
+            <w:tabs>
+              <w:tab w:val="right" w:leader="none" w:pos="12000"/>
+            </w:tabs>
+            <w:spacing w:before="60" w:line="240" w:lineRule="auto"/>
+            <w:ind w:left="360" w:firstLine="0"/>
+            <w:rPr>
+              <w:rFonts w:ascii="Arial" w:cs="Arial" w:eastAsia="Arial" w:hAnsi="Arial"/>
+              <w:b w:val="0"/>
+              <w:i w:val="0"/>
+              <w:smallCaps w:val="0"/>
+              <w:strike w:val="0"/>
+              <w:color w:val="000000"/>
+              <w:sz w:val="22"/>
+              <w:szCs w:val="22"/>
+              <w:u w:val="none"/>
+              <w:shd w:fill="auto" w:val="clear"/>
+              <w:vertAlign w:val="baseline"/>
+            </w:rPr>
+          </w:pPr>
+          <w:hyperlink w:anchor="_tosximchlk3g">
+            <w:r>
+              <w:rPr>
+                <w:rFonts w:ascii="Arial" w:cs="Arial" w:eastAsia="Arial" w:hAnsi="Arial"/>
+                <w:b w:val="0"/>
+                <w:i w:val="0"/>
+                <w:smallCaps w:val="0"/>
+                <w:strike w:val="0"/>
+                <w:color w:val="000000"/>
+                <w:sz w:val="22"/>
+                <w:szCs w:val="22"/>
+                <w:u w:val="none"/>
+                <w:shd w:fill="auto" w:val="clear"/>
+                <w:vertAlign w:val="baseline"/>
+                <w:rtl w:val="0"/>
+              </w:rPr>
+              <w:t xml:space="preserve">Github</w:t>
+              <w:tab/>
+              <w:t xml:space="preserve">33</w:t>
+            </w:r>
+          </w:hyperlink>
+          <w:r>
+            <w:rPr>
+              <w:rtl w:val="0"/>
+            </w:rPr>
+          </w:r>
+        </w:p>
+        <w:p>
+          <w:pPr>
+            <w:widowControl w:val="0"/>
+            <w:tabs>
+              <w:tab w:val="right" w:leader="none" w:pos="12000"/>
+            </w:tabs>
+            <w:spacing w:before="60" w:line="240" w:lineRule="auto"/>
+            <w:ind w:left="360" w:firstLine="0"/>
+            <w:rPr>
+              <w:rFonts w:ascii="Arial" w:cs="Arial" w:eastAsia="Arial" w:hAnsi="Arial"/>
+              <w:b w:val="0"/>
+              <w:i w:val="0"/>
+              <w:smallCaps w:val="0"/>
+              <w:strike w:val="0"/>
+              <w:color w:val="000000"/>
+              <w:sz w:val="22"/>
+              <w:szCs w:val="22"/>
+              <w:u w:val="none"/>
+              <w:shd w:fill="auto" w:val="clear"/>
+              <w:vertAlign w:val="baseline"/>
+            </w:rPr>
+          </w:pPr>
+          <w:hyperlink w:anchor="_gaifn0l0qhbg">
+            <w:r>
+              <w:rPr>
+                <w:rFonts w:ascii="Arial" w:cs="Arial" w:eastAsia="Arial" w:hAnsi="Arial"/>
+                <w:b w:val="0"/>
+                <w:i w:val="0"/>
+                <w:smallCaps w:val="0"/>
+                <w:strike w:val="0"/>
+                <w:color w:val="000000"/>
+                <w:sz w:val="22"/>
+                <w:szCs w:val="22"/>
+                <w:u w:val="none"/>
+                <w:shd w:fill="auto" w:val="clear"/>
+                <w:vertAlign w:val="baseline"/>
+                <w:rtl w:val="0"/>
+              </w:rPr>
+              <w:t xml:space="preserve">Deployed Streamlit App</w:t>
+              <w:tab/>
+              <w:t xml:space="preserve">33</w:t>
+            </w:r>
+          </w:hyperlink>
+          <w:r>
+            <w:rPr>
+              <w:rtl w:val="0"/>
+            </w:rPr>
+          </w:r>
+        </w:p>
+        <w:p>
+          <w:pPr>
+            <w:widowControl w:val="0"/>
+            <w:tabs>
+              <w:tab w:val="right" w:leader="none" w:pos="12000"/>
+            </w:tabs>
+            <w:spacing w:before="60" w:line="240" w:lineRule="auto"/>
+            <w:ind w:left="360" w:firstLine="0"/>
+            <w:rPr>
+              <w:rFonts w:ascii="Arial" w:cs="Arial" w:eastAsia="Arial" w:hAnsi="Arial"/>
+              <w:b w:val="0"/>
+              <w:i w:val="0"/>
+              <w:smallCaps w:val="0"/>
+              <w:strike w:val="0"/>
+              <w:color w:val="000000"/>
+              <w:sz w:val="22"/>
+              <w:szCs w:val="22"/>
+              <w:u w:val="none"/>
+              <w:shd w:fill="auto" w:val="clear"/>
+              <w:vertAlign w:val="baseline"/>
+            </w:rPr>
+          </w:pPr>
+          <w:hyperlink w:anchor="_cah7e3s18oj4">
+            <w:r>
+              <w:rPr>
+                <w:rFonts w:ascii="Arial" w:cs="Arial" w:eastAsia="Arial" w:hAnsi="Arial"/>
+                <w:b w:val="0"/>
+                <w:i w:val="0"/>
+                <w:smallCaps w:val="0"/>
+                <w:strike w:val="0"/>
+                <w:color w:val="000000"/>
+                <w:sz w:val="22"/>
+                <w:szCs w:val="22"/>
+                <w:u w:val="none"/>
+                <w:shd w:fill="auto" w:val="clear"/>
+                <w:vertAlign w:val="baseline"/>
+                <w:rtl w:val="0"/>
+              </w:rPr>
+              <w:t xml:space="preserve">Data-set</w:t>
+              <w:tab/>
+              <w:t xml:space="preserve">33</w:t>
+            </w:r>
+          </w:hyperlink>
+          <w:r>
+            <w:rPr>
+              <w:rtl w:val="0"/>
+            </w:rPr>
+          </w:r>
+        </w:p>
+        <w:p>
+          <w:pPr>
+            <w:widowControl w:val="0"/>
+            <w:tabs>
+              <w:tab w:val="right" w:leader="none" w:pos="12000"/>
+            </w:tabs>
+            <w:spacing w:before="60" w:line="240" w:lineRule="auto"/>
+            <w:ind w:left="360" w:firstLine="0"/>
+            <w:rPr>
+              <w:rFonts w:ascii="Arial" w:cs="Arial" w:eastAsia="Arial" w:hAnsi="Arial"/>
+              <w:b w:val="0"/>
+              <w:i w:val="0"/>
+              <w:smallCaps w:val="0"/>
+              <w:strike w:val="0"/>
+              <w:color w:val="000000"/>
+              <w:sz w:val="22"/>
+              <w:szCs w:val="22"/>
+              <w:u w:val="none"/>
+              <w:shd w:fill="auto" w:val="clear"/>
+              <w:vertAlign w:val="baseline"/>
+            </w:rPr>
+          </w:pPr>
+          <w:hyperlink w:anchor="_ikxjhdmso5a3">
+            <w:r>
+              <w:rPr>
+                <w:rFonts w:ascii="Arial" w:cs="Arial" w:eastAsia="Arial" w:hAnsi="Arial"/>
+                <w:b w:val="0"/>
+                <w:i w:val="0"/>
+                <w:smallCaps w:val="0"/>
+                <w:strike w:val="0"/>
+                <w:color w:val="000000"/>
+                <w:sz w:val="22"/>
+                <w:szCs w:val="22"/>
+                <w:u w:val="none"/>
+                <w:shd w:fill="auto" w:val="clear"/>
+                <w:vertAlign w:val="baseline"/>
+                <w:rtl w:val="0"/>
+              </w:rPr>
+              <w:t xml:space="preserve">Loom Presentation</w:t>
+              <w:tab/>
+              <w:t xml:space="preserve">33</w:t>
+            </w:r>
+          </w:hyperlink>
+          <w:r>
+            <w:rPr>
+              <w:rtl w:val="0"/>
+            </w:rPr>
+          </w:r>
+        </w:p>
+        <w:p>
+          <w:pPr>
+            <w:widowControl w:val="0"/>
+            <w:tabs>
+              <w:tab w:val="right" w:leader="none" w:pos="12000"/>
+            </w:tabs>
+            <w:spacing w:before="60" w:line="240" w:lineRule="auto"/>
+            <w:ind w:left="360" w:firstLine="0"/>
+            <w:rPr>
+              <w:rFonts w:ascii="Arial" w:cs="Arial" w:eastAsia="Arial" w:hAnsi="Arial"/>
+              <w:b w:val="0"/>
+              <w:i w:val="0"/>
+              <w:smallCaps w:val="0"/>
+              <w:strike w:val="0"/>
+              <w:color w:val="000000"/>
+              <w:sz w:val="22"/>
+              <w:szCs w:val="22"/>
+              <w:u w:val="none"/>
+              <w:shd w:fill="auto" w:val="clear"/>
+              <w:vertAlign w:val="baseline"/>
+            </w:rPr>
+          </w:pPr>
+          <w:hyperlink w:anchor="_7aed7um1d9z">
+            <w:r>
+              <w:rPr>
+                <w:rFonts w:ascii="Arial" w:cs="Arial" w:eastAsia="Arial" w:hAnsi="Arial"/>
+                <w:b w:val="0"/>
+                <w:i w:val="0"/>
+                <w:smallCaps w:val="0"/>
+                <w:strike w:val="0"/>
+                <w:color w:val="000000"/>
+                <w:sz w:val="22"/>
+                <w:szCs w:val="22"/>
+                <w:u w:val="none"/>
+                <w:shd w:fill="auto" w:val="clear"/>
+                <w:vertAlign w:val="baseline"/>
+                <w:rtl w:val="0"/>
+              </w:rPr>
+              <w:t xml:space="preserve">Presentation on Google Drive</w:t>
               <w:tab/>
               <w:t xml:space="preserve">33</w:t>
             </w:r>
@@ -6335,12 +6580,12 @@
           <wp:inline distB="114300" distT="114300" distL="114300" distR="114300">
             <wp:extent cx="5119688" cy="6815328"/>
             <wp:effectExtent b="12700" l="12700" r="12700" t="12700"/>
-            <wp:docPr id="16" name="image11.png"/>
+            <wp:docPr id="16" name="image17.png"/>
             <a:graphic>
               <a:graphicData uri="http://schemas.openxmlformats.org/drawingml/2006/picture">
                 <pic:pic>
                   <pic:nvPicPr>
-                    <pic:cNvPr id="0" name="image11.png"/>
+                    <pic:cNvPr id="0" name="image17.png"/>
                     <pic:cNvPicPr preferRelativeResize="0"/>
                   </pic:nvPicPr>
                   <pic:blipFill>
@@ -7790,12 +8035,12 @@
           <wp:inline distB="114300" distT="114300" distL="114300" distR="114300">
             <wp:extent cx="5943600" cy="1943100"/>
             <wp:effectExtent b="12700" l="12700" r="12700" t="12700"/>
-            <wp:docPr id="13" name="image20.png"/>
+            <wp:docPr id="13" name="image16.png"/>
             <a:graphic>
               <a:graphicData uri="http://schemas.openxmlformats.org/drawingml/2006/picture">
                 <pic:pic>
                   <pic:nvPicPr>
-                    <pic:cNvPr id="0" name="image20.png"/>
+                    <pic:cNvPr id="0" name="image16.png"/>
                     <pic:cNvPicPr preferRelativeResize="0"/>
                   </pic:nvPicPr>
                   <pic:blipFill>
@@ -8436,12 +8681,12 @@
           <wp:inline distB="114300" distT="114300" distL="114300" distR="114300">
             <wp:extent cx="5943600" cy="2324100"/>
             <wp:effectExtent b="12700" l="12700" r="12700" t="12700"/>
-            <wp:docPr id="14" name="image3.png"/>
+            <wp:docPr id="14" name="image5.png"/>
             <a:graphic>
               <a:graphicData uri="http://schemas.openxmlformats.org/drawingml/2006/picture">
                 <pic:pic>
                   <pic:nvPicPr>
-                    <pic:cNvPr id="0" name="image3.png"/>
+                    <pic:cNvPr id="0" name="image5.png"/>
                     <pic:cNvPicPr preferRelativeResize="0"/>
                   </pic:nvPicPr>
                   <pic:blipFill>
@@ -10130,12 +10375,12 @@
           <wp:inline distB="114300" distT="114300" distL="114300" distR="114300">
             <wp:extent cx="5943600" cy="1206500"/>
             <wp:effectExtent b="12700" l="12700" r="12700" t="12700"/>
-            <wp:docPr id="12" name="image4.png"/>
+            <wp:docPr id="12" name="image3.png"/>
             <a:graphic>
               <a:graphicData uri="http://schemas.openxmlformats.org/drawingml/2006/picture">
                 <pic:pic>
                   <pic:nvPicPr>
-                    <pic:cNvPr id="0" name="image4.png"/>
+                    <pic:cNvPr id="0" name="image3.png"/>
                     <pic:cNvPicPr preferRelativeResize="0"/>
                   </pic:nvPicPr>
                   <pic:blipFill>
@@ -10263,12 +10508,12 @@
           <wp:inline distB="114300" distT="114300" distL="114300" distR="114300">
             <wp:extent cx="5943600" cy="1016000"/>
             <wp:effectExtent b="12700" l="12700" r="12700" t="12700"/>
-            <wp:docPr id="3" name="image17.png"/>
+            <wp:docPr id="3" name="image9.png"/>
             <a:graphic>
               <a:graphicData uri="http://schemas.openxmlformats.org/drawingml/2006/picture">
                 <pic:pic>
                   <pic:nvPicPr>
-                    <pic:cNvPr id="0" name="image17.png"/>
+                    <pic:cNvPr id="0" name="image9.png"/>
                     <pic:cNvPicPr preferRelativeResize="0"/>
                   </pic:nvPicPr>
                   <pic:blipFill>
@@ -10414,12 +10659,12 @@
           <wp:inline distB="114300" distT="114300" distL="114300" distR="114300">
             <wp:extent cx="2381250" cy="1885950"/>
             <wp:effectExtent b="12700" l="12700" r="12700" t="12700"/>
-            <wp:docPr id="20" name="image8.png"/>
+            <wp:docPr id="20" name="image13.png"/>
             <a:graphic>
               <a:graphicData uri="http://schemas.openxmlformats.org/drawingml/2006/picture">
                 <pic:pic>
                   <pic:nvPicPr>
-                    <pic:cNvPr id="0" name="image8.png"/>
+                    <pic:cNvPr id="0" name="image13.png"/>
                     <pic:cNvPicPr preferRelativeResize="0"/>
                   </pic:nvPicPr>
                   <pic:blipFill>
@@ -10605,12 +10850,12 @@
           <wp:inline distB="114300" distT="114300" distL="114300" distR="114300">
             <wp:extent cx="4338638" cy="3795263"/>
             <wp:effectExtent b="12700" l="12700" r="12700" t="12700"/>
-            <wp:docPr id="8" name="image10.png"/>
+            <wp:docPr id="8" name="image4.png"/>
             <a:graphic>
               <a:graphicData uri="http://schemas.openxmlformats.org/drawingml/2006/picture">
                 <pic:pic>
                   <pic:nvPicPr>
-                    <pic:cNvPr id="0" name="image10.png"/>
+                    <pic:cNvPr id="0" name="image4.png"/>
                     <pic:cNvPicPr preferRelativeResize="0"/>
                   </pic:nvPicPr>
                   <pic:blipFill>
@@ -10691,12 +10936,12 @@
           <wp:inline distB="114300" distT="114300" distL="114300" distR="114300">
             <wp:extent cx="5158698" cy="4538663"/>
             <wp:effectExtent b="12700" l="12700" r="12700" t="12700"/>
-            <wp:docPr id="2" name="image12.png"/>
+            <wp:docPr id="2" name="image15.png"/>
             <a:graphic>
               <a:graphicData uri="http://schemas.openxmlformats.org/drawingml/2006/picture">
                 <pic:pic>
                   <pic:nvPicPr>
-                    <pic:cNvPr id="0" name="image12.png"/>
+                    <pic:cNvPr id="0" name="image15.png"/>
                     <pic:cNvPicPr preferRelativeResize="0"/>
                   </pic:nvPicPr>
                   <pic:blipFill>
@@ -10895,12 +11140,12 @@
           <wp:inline distB="114300" distT="114300" distL="114300" distR="114300">
             <wp:extent cx="4271963" cy="5314525"/>
             <wp:effectExtent b="12700" l="12700" r="12700" t="12700"/>
-            <wp:docPr id="1" name="image18.png"/>
+            <wp:docPr id="1" name="image19.png"/>
             <a:graphic>
               <a:graphicData uri="http://schemas.openxmlformats.org/drawingml/2006/picture">
                 <pic:pic>
                   <pic:nvPicPr>
-                    <pic:cNvPr id="0" name="image18.png"/>
+                    <pic:cNvPr id="0" name="image19.png"/>
                     <pic:cNvPicPr preferRelativeResize="0"/>
                   </pic:nvPicPr>
                   <pic:blipFill>
@@ -10938,12 +11183,12 @@
           <wp:inline distB="114300" distT="114300" distL="114300" distR="114300">
             <wp:extent cx="4567238" cy="2784258"/>
             <wp:effectExtent b="12700" l="12700" r="12700" t="12700"/>
-            <wp:docPr id="11" name="image6.png"/>
+            <wp:docPr id="11" name="image10.png"/>
             <a:graphic>
               <a:graphicData uri="http://schemas.openxmlformats.org/drawingml/2006/picture">
                 <pic:pic>
                   <pic:nvPicPr>
-                    <pic:cNvPr id="0" name="image6.png"/>
+                    <pic:cNvPr id="0" name="image10.png"/>
                     <pic:cNvPicPr preferRelativeResize="0"/>
                   </pic:nvPicPr>
                   <pic:blipFill>
@@ -11099,12 +11344,12 @@
           <wp:inline distB="114300" distT="114300" distL="114300" distR="114300">
             <wp:extent cx="5753100" cy="2700338"/>
             <wp:effectExtent b="12700" l="12700" r="12700" t="12700"/>
-            <wp:docPr id="6" name="image19.png"/>
+            <wp:docPr id="6" name="image18.png"/>
             <a:graphic>
               <a:graphicData uri="http://schemas.openxmlformats.org/drawingml/2006/picture">
                 <pic:pic>
                   <pic:nvPicPr>
-                    <pic:cNvPr id="0" name="image19.png"/>
+                    <pic:cNvPr id="0" name="image18.png"/>
                     <pic:cNvPicPr preferRelativeResize="0"/>
                   </pic:nvPicPr>
                   <pic:blipFill>
@@ -11196,12 +11441,12 @@
           <wp:inline distB="114300" distT="114300" distL="114300" distR="114300">
             <wp:extent cx="5943600" cy="7531100"/>
             <wp:effectExtent b="12700" l="12700" r="12700" t="12700"/>
-            <wp:docPr id="5" name="image16.png"/>
+            <wp:docPr id="5" name="image11.png"/>
             <a:graphic>
               <a:graphicData uri="http://schemas.openxmlformats.org/drawingml/2006/picture">
                 <pic:pic>
                   <pic:nvPicPr>
-                    <pic:cNvPr id="0" name="image16.png"/>
+                    <pic:cNvPr id="0" name="image11.png"/>
                     <pic:cNvPicPr preferRelativeResize="0"/>
                   </pic:nvPicPr>
                   <pic:blipFill>
@@ -11275,12 +11520,12 @@
           <wp:inline distB="114300" distT="114300" distL="114300" distR="114300">
             <wp:extent cx="5943600" cy="3835400"/>
             <wp:effectExtent b="12700" l="12700" r="12700" t="12700"/>
-            <wp:docPr id="17" name="image14.png"/>
+            <wp:docPr id="17" name="image12.png"/>
             <a:graphic>
               <a:graphicData uri="http://schemas.openxmlformats.org/drawingml/2006/picture">
                 <pic:pic>
                   <pic:nvPicPr>
-                    <pic:cNvPr id="0" name="image14.png"/>
+                    <pic:cNvPr id="0" name="image12.png"/>
                     <pic:cNvPicPr preferRelativeResize="0"/>
                   </pic:nvPicPr>
                   <pic:blipFill>
@@ -11637,12 +11882,12 @@
           <wp:inline distB="114300" distT="114300" distL="114300" distR="114300">
             <wp:extent cx="5781675" cy="3047826"/>
             <wp:effectExtent b="12700" l="12700" r="12700" t="12700"/>
-            <wp:docPr id="18" name="image13.png"/>
+            <wp:docPr id="18" name="image20.png"/>
             <a:graphic>
               <a:graphicData uri="http://schemas.openxmlformats.org/drawingml/2006/picture">
                 <pic:pic>
                   <pic:nvPicPr>
-                    <pic:cNvPr id="0" name="image13.png"/>
+                    <pic:cNvPr id="0" name="image20.png"/>
                     <pic:cNvPicPr preferRelativeResize="0"/>
                   </pic:nvPicPr>
                   <pic:blipFill>
@@ -11926,12 +12171,12 @@
           <wp:inline distB="114300" distT="114300" distL="114300" distR="114300">
             <wp:extent cx="5943600" cy="2667000"/>
             <wp:effectExtent b="12700" l="12700" r="12700" t="12700"/>
-            <wp:docPr id="19" name="image5.png"/>
+            <wp:docPr id="19" name="image6.png"/>
             <a:graphic>
               <a:graphicData uri="http://schemas.openxmlformats.org/drawingml/2006/picture">
                 <pic:pic>
                   <pic:nvPicPr>
-                    <pic:cNvPr id="0" name="image5.png"/>
+                    <pic:cNvPr id="0" name="image6.png"/>
                     <pic:cNvPicPr preferRelativeResize="0"/>
                   </pic:nvPicPr>
                   <pic:blipFill>
@@ -12656,12 +12901,12 @@
           <wp:inline distB="114300" distT="114300" distL="114300" distR="114300">
             <wp:extent cx="5943600" cy="4356100"/>
             <wp:effectExtent b="12700" l="12700" r="12700" t="12700"/>
-            <wp:docPr id="7" name="image9.png"/>
+            <wp:docPr id="7" name="image8.png"/>
             <a:graphic>
               <a:graphicData uri="http://schemas.openxmlformats.org/drawingml/2006/picture">
                 <pic:pic>
                   <pic:nvPicPr>
-                    <pic:cNvPr id="0" name="image9.png"/>
+                    <pic:cNvPr id="0" name="image8.png"/>
                     <pic:cNvPicPr preferRelativeResize="0"/>
                   </pic:nvPicPr>
                   <pic:blipFill>
@@ -12852,12 +13097,12 @@
           <wp:inline distB="114300" distT="114300" distL="114300" distR="114300">
             <wp:extent cx="5943600" cy="3568700"/>
             <wp:effectExtent b="12700" l="12700" r="12700" t="12700"/>
-            <wp:docPr id="15" name="image15.png"/>
+            <wp:docPr id="15" name="image14.png"/>
             <a:graphic>
               <a:graphicData uri="http://schemas.openxmlformats.org/drawingml/2006/picture">
                 <pic:pic>
                   <pic:nvPicPr>
-                    <pic:cNvPr id="0" name="image15.png"/>
+                    <pic:cNvPr id="0" name="image14.png"/>
                     <pic:cNvPicPr preferRelativeResize="0"/>
                   </pic:nvPicPr>
                   <pic:blipFill>
@@ -15926,6 +16171,7 @@
     </w:p>
     <w:p>
       <w:pPr>
+        <w:pStyle w:val="Heading2"/>
         <w:pBdr>
           <w:top w:color="000000" w:space="0" w:sz="0" w:val="none"/>
           <w:left w:color="000000" w:space="0" w:sz="0" w:val="none"/>
@@ -15935,11 +16181,10 @@
         </w:pBdr>
         <w:shd w:fill="ffffff" w:val="clear"/>
         <w:spacing w:after="240" w:before="240" w:line="240" w:lineRule="auto"/>
-        <w:rPr>
-          <w:rFonts w:ascii="Calibri" w:cs="Calibri" w:eastAsia="Calibri" w:hAnsi="Calibri"/>
-          <w:b w:val="1"/>
-        </w:rPr>
-      </w:pPr>
+        <w:rPr/>
+      </w:pPr>
+      <w:bookmarkStart w:colFirst="0" w:colLast="0" w:name="_krus1ixhn2h5" w:id="122"/>
+      <w:bookmarkEnd w:id="122"/>
       <w:r>
         <w:rPr>
           <w:rtl w:val="0"/>
@@ -15960,8 +16205,8 @@
         <w:spacing w:after="240" w:before="240" w:line="240" w:lineRule="auto"/>
         <w:rPr/>
       </w:pPr>
-      <w:bookmarkStart w:colFirst="0" w:colLast="0" w:name="_azi0ryf9s84y" w:id="122"/>
-      <w:bookmarkEnd w:id="122"/>
+      <w:bookmarkStart w:colFirst="0" w:colLast="0" w:name="_azi0ryf9s84y" w:id="123"/>
+      <w:bookmarkEnd w:id="123"/>
       <w:r>
         <w:rPr>
           <w:rtl w:val="0"/>
@@ -15971,6 +16216,7 @@
     </w:p>
     <w:p>
       <w:pPr>
+        <w:pStyle w:val="Heading2"/>
         <w:pBdr>
           <w:top w:color="000000" w:space="0" w:sz="0" w:val="none"/>
           <w:left w:color="000000" w:space="0" w:sz="0" w:val="none"/>
@@ -15980,22 +16226,42 @@
         </w:pBdr>
         <w:shd w:fill="ffffff" w:val="clear"/>
         <w:spacing w:line="240" w:lineRule="auto"/>
-        <w:rPr>
-          <w:rFonts w:ascii="Calibri" w:cs="Calibri" w:eastAsia="Calibri" w:hAnsi="Calibri"/>
-        </w:rPr>
-      </w:pPr>
-      <w:r>
-        <w:rPr>
-          <w:rFonts w:ascii="Calibri" w:cs="Calibri" w:eastAsia="Calibri" w:hAnsi="Calibri"/>
+        <w:rPr/>
+      </w:pPr>
+      <w:bookmarkStart w:colFirst="0" w:colLast="0" w:name="_tosximchlk3g" w:id="124"/>
+      <w:bookmarkEnd w:id="124"/>
+      <w:r>
+        <w:rPr>
+          <w:rtl w:val="0"/>
+        </w:rPr>
+        <w:t xml:space="preserve"> </w:t>
+      </w:r>
+      <w:r>
+        <w:rPr>
           <w:b w:val="1"/>
           <w:rtl w:val="0"/>
         </w:rPr>
-        <w:t xml:space="preserve">Github: </w:t>
+        <w:t xml:space="preserve">Github</w:t>
+      </w:r>
+      <w:r>
+        <w:rPr>
+          <w:rtl w:val="0"/>
+        </w:rPr>
+      </w:r>
+    </w:p>
+    <w:p>
+      <w:pPr>
+        <w:rPr/>
+      </w:pPr>
+      <w:r>
+        <w:rPr>
+          <w:rtl w:val="0"/>
+        </w:rPr>
+        <w:t xml:space="preserve"> </w:t>
       </w:r>
       <w:hyperlink r:id="rId51">
         <w:r>
           <w:rPr>
-            <w:rFonts w:ascii="Calibri" w:cs="Calibri" w:eastAsia="Calibri" w:hAnsi="Calibri"/>
             <w:color w:val="1155cc"/>
             <w:u w:val="single"/>
             <w:rtl w:val="0"/>
@@ -16011,6 +16277,7 @@
     </w:p>
     <w:p>
       <w:pPr>
+        <w:pStyle w:val="Heading2"/>
         <w:pBdr>
           <w:top w:color="000000" w:space="0" w:sz="0" w:val="none"/>
           <w:left w:color="000000" w:space="0" w:sz="0" w:val="none"/>
@@ -16020,10 +16287,66 @@
         </w:pBdr>
         <w:shd w:fill="ffffff" w:val="clear"/>
         <w:spacing w:line="240" w:lineRule="auto"/>
-        <w:rPr>
-          <w:rFonts w:ascii="Calibri" w:cs="Calibri" w:eastAsia="Calibri" w:hAnsi="Calibri"/>
-        </w:rPr>
-      </w:pPr>
+        <w:rPr/>
+      </w:pPr>
+      <w:bookmarkStart w:colFirst="0" w:colLast="0" w:name="_tk4nbr4jkcpb" w:id="125"/>
+      <w:bookmarkEnd w:id="125"/>
+      <w:r>
+        <w:rPr>
+          <w:rtl w:val="0"/>
+        </w:rPr>
+      </w:r>
+    </w:p>
+    <w:p>
+      <w:pPr>
+        <w:rPr/>
+      </w:pPr>
+      <w:r>
+        <w:rPr>
+          <w:rtl w:val="0"/>
+        </w:rPr>
+      </w:r>
+    </w:p>
+    <w:p>
+      <w:pPr>
+        <w:pStyle w:val="Heading2"/>
+        <w:rPr/>
+      </w:pPr>
+      <w:bookmarkStart w:colFirst="0" w:colLast="0" w:name="_gaifn0l0qhbg" w:id="126"/>
+      <w:bookmarkEnd w:id="126"/>
+      <w:r>
+        <w:rPr>
+          <w:rtl w:val="0"/>
+        </w:rPr>
+        <w:t xml:space="preserve">Deployed </w:t>
+      </w:r>
+      <w:r>
+        <w:rPr>
+          <w:rtl w:val="0"/>
+        </w:rPr>
+        <w:t xml:space="preserve">Streamlit</w:t>
+      </w:r>
+      <w:r>
+        <w:rPr>
+          <w:rtl w:val="0"/>
+        </w:rPr>
+        <w:t xml:space="preserve"> App </w:t>
+      </w:r>
+    </w:p>
+    <w:p>
+      <w:pPr>
+        <w:rPr/>
+      </w:pPr>
+      <w:hyperlink r:id="rId52">
+        <w:r>
+          <w:rPr>
+            <w:color w:val="1155cc"/>
+            <w:u w:val="single"/>
+            <w:rtl w:val="0"/>
+          </w:rPr>
+          <w:t xml:space="preserve">https://price-prediction-tool-bragayuri-strategic-thinking-sba24328.streamlit.app/</w:t>
+        </w:r>
+      </w:hyperlink>
       <w:r>
         <w:rPr>
           <w:rtl w:val="0"/>
@@ -16047,47 +16370,13 @@
       </w:pPr>
       <w:r>
         <w:rPr>
-          <w:rFonts w:ascii="Calibri" w:cs="Calibri" w:eastAsia="Calibri" w:hAnsi="Calibri"/>
-          <w:b w:val="1"/>
-          <w:rtl w:val="0"/>
-        </w:rPr>
-        <w:t xml:space="preserve">Deployed </w:t>
-      </w:r>
-      <w:r>
-        <w:rPr>
-          <w:rFonts w:ascii="Calibri" w:cs="Calibri" w:eastAsia="Calibri" w:hAnsi="Calibri"/>
-          <w:b w:val="1"/>
-          <w:rtl w:val="0"/>
-        </w:rPr>
-        <w:t xml:space="preserve">Streamlit</w:t>
-      </w:r>
-      <w:r>
-        <w:rPr>
-          <w:rFonts w:ascii="Calibri" w:cs="Calibri" w:eastAsia="Calibri" w:hAnsi="Calibri"/>
-          <w:b w:val="1"/>
-          <w:rtl w:val="0"/>
-        </w:rPr>
-        <w:t xml:space="preserve"> App </w:t>
-      </w:r>
-      <w:hyperlink r:id="rId52">
-        <w:r>
-          <w:rPr>
-            <w:rFonts w:ascii="Calibri" w:cs="Calibri" w:eastAsia="Calibri" w:hAnsi="Calibri"/>
-            <w:color w:val="1155cc"/>
-            <w:u w:val="single"/>
-            <w:rtl w:val="0"/>
-          </w:rPr>
-          <w:t xml:space="preserve">https://price-prediction-tool-bragayuri-strategic-thinking-sba24328.streamlit.app/</w:t>
-        </w:r>
-      </w:hyperlink>
-      <w:r>
-        <w:rPr>
-          <w:rtl w:val="0"/>
-        </w:rPr>
-      </w:r>
-    </w:p>
-    <w:p>
-      <w:pPr>
+          <w:rtl w:val="0"/>
+        </w:rPr>
+      </w:r>
+    </w:p>
+    <w:p>
+      <w:pPr>
+        <w:pStyle w:val="Heading2"/>
         <w:pBdr>
           <w:top w:color="000000" w:space="0" w:sz="0" w:val="none"/>
           <w:left w:color="000000" w:space="0" w:sz="0" w:val="none"/>
@@ -16097,10 +16386,31 @@
         </w:pBdr>
         <w:shd w:fill="ffffff" w:val="clear"/>
         <w:spacing w:line="240" w:lineRule="auto"/>
-        <w:rPr>
-          <w:rFonts w:ascii="Calibri" w:cs="Calibri" w:eastAsia="Calibri" w:hAnsi="Calibri"/>
-        </w:rPr>
-      </w:pPr>
+        <w:rPr/>
+      </w:pPr>
+      <w:bookmarkStart w:colFirst="0" w:colLast="0" w:name="_cah7e3s18oj4" w:id="127"/>
+      <w:bookmarkEnd w:id="127"/>
+      <w:r>
+        <w:rPr>
+          <w:rtl w:val="0"/>
+        </w:rPr>
+        <w:t xml:space="preserve">Data-set</w:t>
+      </w:r>
+    </w:p>
+    <w:p>
+      <w:pPr>
+        <w:rPr/>
+      </w:pPr>
+      <w:hyperlink r:id="rId53">
+        <w:r>
+          <w:rPr>
+            <w:color w:val="1155cc"/>
+            <w:u w:val="single"/>
+            <w:rtl w:val="0"/>
+          </w:rPr>
+          <w:t xml:space="preserve">https://drive.google.com/file/d/13HaWJGrfSMWWVNGZG9IVoOGOY-1bUK_2</w:t>
+        </w:r>
+      </w:hyperlink>
       <w:r>
         <w:rPr>
           <w:rtl w:val="0"/>
@@ -16120,20 +16430,17 @@
         <w:spacing w:line="240" w:lineRule="auto"/>
         <w:rPr>
           <w:rFonts w:ascii="Calibri" w:cs="Calibri" w:eastAsia="Calibri" w:hAnsi="Calibri"/>
-          <w:b w:val="1"/>
-        </w:rPr>
-      </w:pPr>
-      <w:r>
-        <w:rPr>
-          <w:rFonts w:ascii="Calibri" w:cs="Calibri" w:eastAsia="Calibri" w:hAnsi="Calibri"/>
-          <w:b w:val="1"/>
-          <w:rtl w:val="0"/>
-        </w:rPr>
-        <w:t xml:space="preserve">Data-set</w:t>
-      </w:r>
-    </w:p>
-    <w:p>
-      <w:pPr>
+        </w:rPr>
+      </w:pPr>
+      <w:r>
+        <w:rPr>
+          <w:rtl w:val="0"/>
+        </w:rPr>
+      </w:r>
+    </w:p>
+    <w:p>
+      <w:pPr>
+        <w:pStyle w:val="Heading2"/>
         <w:pBdr>
           <w:top w:color="000000" w:space="0" w:sz="0" w:val="none"/>
           <w:left w:color="000000" w:space="0" w:sz="0" w:val="none"/>
@@ -16143,19 +16450,29 @@
         </w:pBdr>
         <w:shd w:fill="ffffff" w:val="clear"/>
         <w:spacing w:line="240" w:lineRule="auto"/>
-        <w:rPr>
-          <w:rFonts w:ascii="Calibri" w:cs="Calibri" w:eastAsia="Calibri" w:hAnsi="Calibri"/>
-        </w:rPr>
-      </w:pPr>
-      <w:hyperlink r:id="rId53">
+        <w:rPr/>
+      </w:pPr>
+      <w:bookmarkStart w:colFirst="0" w:colLast="0" w:name="_ikxjhdmso5a3" w:id="128"/>
+      <w:bookmarkEnd w:id="128"/>
+      <w:r>
+        <w:rPr>
+          <w:rtl w:val="0"/>
+        </w:rPr>
+        <w:t xml:space="preserve">Loom Presentation </w:t>
+      </w:r>
+    </w:p>
+    <w:p>
+      <w:pPr>
+        <w:rPr/>
+      </w:pPr>
+      <w:hyperlink r:id="rId54">
         <w:r>
           <w:rPr>
-            <w:rFonts w:ascii="Calibri" w:cs="Calibri" w:eastAsia="Calibri" w:hAnsi="Calibri"/>
             <w:color w:val="1155cc"/>
             <w:u w:val="single"/>
             <w:rtl w:val="0"/>
           </w:rPr>
-          <w:t xml:space="preserve">https://drive.google.com/file/d/13HaWJGrfSMWWVNGZG9IVoOGOY-1bUK_2</w:t>
+          <w:t xml:space="preserve">https://www.loom.com/share/b725563f75e7473799c584ab00e12f8c?sid=3efdfcd4-6eba-4eb0-b3ff-506ff49e7917</w:t>
         </w:r>
       </w:hyperlink>
       <w:r>
@@ -16164,9 +16481,73 @@
         </w:rPr>
       </w:r>
     </w:p>
+    <w:p>
+      <w:pPr>
+        <w:pBdr>
+          <w:top w:color="000000" w:space="0" w:sz="0" w:val="none"/>
+          <w:left w:color="000000" w:space="0" w:sz="0" w:val="none"/>
+          <w:bottom w:color="000000" w:space="0" w:sz="0" w:val="none"/>
+          <w:right w:color="000000" w:space="0" w:sz="0" w:val="none"/>
+          <w:between w:color="000000" w:space="0" w:sz="0" w:val="none"/>
+        </w:pBdr>
+        <w:shd w:fill="ffffff" w:val="clear"/>
+        <w:spacing w:line="240" w:lineRule="auto"/>
+        <w:rPr>
+          <w:rFonts w:ascii="Calibri" w:cs="Calibri" w:eastAsia="Calibri" w:hAnsi="Calibri"/>
+        </w:rPr>
+      </w:pPr>
+      <w:r>
+        <w:rPr>
+          <w:rtl w:val="0"/>
+        </w:rPr>
+      </w:r>
+    </w:p>
+    <w:p>
+      <w:pPr>
+        <w:pStyle w:val="Heading2"/>
+        <w:pBdr>
+          <w:top w:color="000000" w:space="0" w:sz="0" w:val="none"/>
+          <w:left w:color="000000" w:space="0" w:sz="0" w:val="none"/>
+          <w:bottom w:color="000000" w:space="0" w:sz="0" w:val="none"/>
+          <w:right w:color="000000" w:space="0" w:sz="0" w:val="none"/>
+          <w:between w:color="000000" w:space="0" w:sz="0" w:val="none"/>
+        </w:pBdr>
+        <w:shd w:fill="ffffff" w:val="clear"/>
+        <w:spacing w:line="240" w:lineRule="auto"/>
+        <w:rPr/>
+      </w:pPr>
+      <w:bookmarkStart w:colFirst="0" w:colLast="0" w:name="_7aed7um1d9z" w:id="129"/>
+      <w:bookmarkEnd w:id="129"/>
+      <w:r>
+        <w:rPr>
+          <w:rtl w:val="0"/>
+        </w:rPr>
+        <w:t xml:space="preserve">Presentation on Google Drive</w:t>
+      </w:r>
+    </w:p>
+    <w:p>
+      <w:pPr>
+        <w:rPr/>
+      </w:pPr>
+      <w:hyperlink r:id="rId55">
+        <w:r>
+          <w:rPr>
+            <w:color w:val="1155cc"/>
+            <w:u w:val="single"/>
+            <w:rtl w:val="0"/>
+          </w:rPr>
+          <w:t xml:space="preserve">https://drive.google.com/file/d/10eWfG2AWOdDy9uDaCS7Z9U3dXq1PU2JY/view?usp=drive_link</w:t>
+        </w:r>
+      </w:hyperlink>
+      <w:r>
+        <w:rPr>
+          <w:rtl w:val="0"/>
+        </w:rPr>
+      </w:r>
+    </w:p>
     <w:sectPr>
-      <w:footerReference r:id="rId54" w:type="default"/>
-      <w:footerReference r:id="rId55" w:type="first"/>
+      <w:footerReference r:id="rId56" w:type="default"/>
+      <w:footerReference r:id="rId57" w:type="first"/>
       <w:pgSz w:h="15840" w:w="12240" w:orient="portrait"/>
       <w:pgMar w:bottom="1440" w:top="1440" w:left="1440" w:right="1440" w:header="720" w:footer="720"/>
       <w:pgNumType w:start="0"/>
@@ -17168,14 +17549,14 @@
       <w:keepNext w:val="1"/>
       <w:keepLines w:val="1"/>
       <w:pBdr>
-        <w:top w:color="auto" w:space="0" w:sz="0" w:val="none"/>
-        <w:left w:color="auto" w:space="0" w:sz="0" w:val="none"/>
-        <w:bottom w:color="auto" w:space="0" w:sz="0" w:val="none"/>
-        <w:right w:color="auto" w:space="0" w:sz="0" w:val="none"/>
-        <w:between w:color="auto" w:space="0" w:sz="0" w:val="none"/>
+        <w:top w:color="000000" w:space="0" w:sz="0" w:val="none"/>
+        <w:left w:color="000000" w:space="0" w:sz="0" w:val="none"/>
+        <w:bottom w:color="000000" w:space="0" w:sz="0" w:val="none"/>
+        <w:right w:color="000000" w:space="0" w:sz="0" w:val="none"/>
+        <w:between w:color="000000" w:space="0" w:sz="0" w:val="none"/>
       </w:pBdr>
       <w:shd w:fill="ffffff" w:val="clear"/>
-      <w:spacing w:after="240" w:before="240" w:line="360" w:lineRule="auto"/>
+      <w:spacing w:line="240" w:lineRule="auto"/>
     </w:pPr>
     <w:rPr>
       <w:rFonts w:ascii="Calibri" w:cs="Calibri" w:eastAsia="Calibri" w:hAnsi="Calibri"/>

</xml_diff>